<commit_message>
Added medieval kingdom kit
</commit_message>
<xml_diff>
--- a/All files/Game Overview/Game Overview.docx
+++ b/All files/Game Overview/Game Overview.docx
@@ -58,8 +58,23 @@
           <w:sz w:val="30"/>
           <w:szCs w:val="30"/>
         </w:rPr>
+        <w:t>/The Old War</w:t>
+      </w:r>
+      <w:r>
+        <w:rPr>
+          <w:sz w:val="30"/>
+          <w:szCs w:val="30"/>
+        </w:rPr>
         <w:tab/>
       </w:r>
+    </w:p>
+    <w:p>
+      <w:pPr>
+        <w:rPr>
+          <w:sz w:val="30"/>
+          <w:szCs w:val="30"/>
+        </w:rPr>
+      </w:pPr>
       <w:r>
         <w:rPr>
           <w:b/>
@@ -493,7 +508,6 @@
           <w:sz w:val="30"/>
           <w:szCs w:val="30"/>
         </w:rPr>
-        <w:lastRenderedPageBreak/>
         <w:t>Tech Overview</w:t>
       </w:r>
     </w:p>
@@ -859,7 +873,6 @@
           <w:sz w:val="30"/>
           <w:szCs w:val="30"/>
         </w:rPr>
-        <w:lastRenderedPageBreak/>
         <w:t>Crunch</w:t>
       </w:r>
     </w:p>
@@ -1023,41 +1036,27 @@
           <w:sz w:val="30"/>
           <w:szCs w:val="30"/>
         </w:rPr>
-        <w:t>Sound</w:t>
-      </w:r>
-      <w:r>
-        <w:rPr>
-          <w:sz w:val="30"/>
-          <w:szCs w:val="30"/>
-        </w:rPr>
-        <w:t xml:space="preserve"> (setting environment)</w:t>
-      </w:r>
-    </w:p>
-    <w:p>
-      <w:pPr>
-        <w:pStyle w:val="ListParagraph"/>
-        <w:numPr>
-          <w:ilvl w:val="0"/>
-          <w:numId w:val="8"/>
-        </w:numPr>
-        <w:rPr>
-          <w:sz w:val="30"/>
-          <w:szCs w:val="30"/>
-        </w:rPr>
-      </w:pPr>
-      <w:r>
-        <w:rPr>
-          <w:sz w:val="30"/>
-          <w:szCs w:val="30"/>
-        </w:rPr>
-        <w:t xml:space="preserve">World Map </w:t>
-      </w:r>
-      <w:r>
-        <w:rPr>
-          <w:sz w:val="30"/>
-          <w:szCs w:val="30"/>
-        </w:rPr>
-        <w:t>(setting environment)</w:t>
+        <w:t>Sound (setting environment)</w:t>
+      </w:r>
+    </w:p>
+    <w:p>
+      <w:pPr>
+        <w:pStyle w:val="ListParagraph"/>
+        <w:numPr>
+          <w:ilvl w:val="0"/>
+          <w:numId w:val="8"/>
+        </w:numPr>
+        <w:rPr>
+          <w:sz w:val="30"/>
+          <w:szCs w:val="30"/>
+        </w:rPr>
+      </w:pPr>
+      <w:r>
+        <w:rPr>
+          <w:sz w:val="30"/>
+          <w:szCs w:val="30"/>
+        </w:rPr>
+        <w:t>World Map (setting environment)</w:t>
       </w:r>
     </w:p>
     <w:p>
@@ -1408,7 +1407,6 @@
           <w:sz w:val="30"/>
           <w:szCs w:val="30"/>
         </w:rPr>
-        <w:lastRenderedPageBreak/>
         <w:t>The Game World</w:t>
       </w:r>
       <w:r>
@@ -1641,20 +1639,187 @@
     <w:p>
       <w:pPr>
         <w:rPr>
-          <w:sz w:val="30"/>
-          <w:szCs w:val="30"/>
-        </w:rPr>
-      </w:pPr>
-    </w:p>
-    <w:p>
-      <w:pPr>
-        <w:rPr>
-          <w:b/>
-          <w:bCs/>
-          <w:sz w:val="30"/>
-          <w:szCs w:val="30"/>
-        </w:rPr>
-      </w:pPr>
+          <w:b/>
+          <w:bCs/>
+          <w:sz w:val="30"/>
+          <w:szCs w:val="30"/>
+        </w:rPr>
+      </w:pPr>
+      <w:proofErr w:type="spellStart"/>
+      <w:r>
+        <w:rPr>
+          <w:b/>
+          <w:bCs/>
+          <w:sz w:val="30"/>
+          <w:szCs w:val="30"/>
+        </w:rPr>
+        <w:lastRenderedPageBreak/>
+        <w:t>Hindegarde</w:t>
+      </w:r>
+      <w:proofErr w:type="spellEnd"/>
+    </w:p>
+    <w:p>
+      <w:pPr>
+        <w:rPr>
+          <w:sz w:val="30"/>
+          <w:szCs w:val="30"/>
+        </w:rPr>
+      </w:pPr>
+      <w:r>
+        <w:rPr>
+          <w:noProof/>
+        </w:rPr>
+        <w:drawing>
+          <wp:inline distT="0" distB="0" distL="0" distR="0" wp14:anchorId="10954E1E" wp14:editId="063438D3">
+            <wp:extent cx="5943600" cy="4457065"/>
+            <wp:effectExtent l="0" t="0" r="0" b="635"/>
+            <wp:docPr id="4" name="Picture 4"/>
+            <wp:cNvGraphicFramePr>
+              <a:graphicFrameLocks xmlns:a="http://schemas.openxmlformats.org/drawingml/2006/main" noChangeAspect="1"/>
+            </wp:cNvGraphicFramePr>
+            <a:graphic xmlns:a="http://schemas.openxmlformats.org/drawingml/2006/main">
+              <a:graphicData uri="http://schemas.openxmlformats.org/drawingml/2006/picture">
+                <pic:pic xmlns:pic="http://schemas.openxmlformats.org/drawingml/2006/picture">
+                  <pic:nvPicPr>
+                    <pic:cNvPr id="0" name="Picture 1"/>
+                    <pic:cNvPicPr>
+                      <a:picLocks noChangeAspect="1" noChangeArrowheads="1"/>
+                    </pic:cNvPicPr>
+                  </pic:nvPicPr>
+                  <pic:blipFill>
+                    <a:blip r:embed="rId8">
+                      <a:extLst>
+                        <a:ext uri="{28A0092B-C50C-407E-A947-70E740481C1C}">
+                          <a14:useLocalDpi xmlns:a14="http://schemas.microsoft.com/office/drawing/2010/main" val="0"/>
+                        </a:ext>
+                      </a:extLst>
+                    </a:blip>
+                    <a:srcRect/>
+                    <a:stretch>
+                      <a:fillRect/>
+                    </a:stretch>
+                  </pic:blipFill>
+                  <pic:spPr bwMode="auto">
+                    <a:xfrm>
+                      <a:off x="0" y="0"/>
+                      <a:ext cx="5943600" cy="4457065"/>
+                    </a:xfrm>
+                    <a:prstGeom prst="rect">
+                      <a:avLst/>
+                    </a:prstGeom>
+                    <a:noFill/>
+                    <a:ln>
+                      <a:noFill/>
+                    </a:ln>
+                  </pic:spPr>
+                </pic:pic>
+              </a:graphicData>
+            </a:graphic>
+          </wp:inline>
+        </w:drawing>
+      </w:r>
+    </w:p>
+    <w:p>
+      <w:pPr>
+        <w:rPr>
+          <w:b/>
+          <w:bCs/>
+          <w:sz w:val="30"/>
+          <w:szCs w:val="30"/>
+        </w:rPr>
+      </w:pPr>
+    </w:p>
+    <w:p>
+      <w:pPr>
+        <w:rPr>
+          <w:b/>
+          <w:bCs/>
+          <w:sz w:val="30"/>
+          <w:szCs w:val="30"/>
+        </w:rPr>
+      </w:pPr>
+    </w:p>
+    <w:p>
+      <w:pPr>
+        <w:rPr>
+          <w:b/>
+          <w:bCs/>
+          <w:sz w:val="30"/>
+          <w:szCs w:val="30"/>
+        </w:rPr>
+      </w:pPr>
+    </w:p>
+    <w:p>
+      <w:pPr>
+        <w:rPr>
+          <w:b/>
+          <w:bCs/>
+          <w:sz w:val="30"/>
+          <w:szCs w:val="30"/>
+        </w:rPr>
+      </w:pPr>
+    </w:p>
+    <w:p>
+      <w:pPr>
+        <w:rPr>
+          <w:b/>
+          <w:bCs/>
+          <w:sz w:val="30"/>
+          <w:szCs w:val="30"/>
+        </w:rPr>
+      </w:pPr>
+    </w:p>
+    <w:p>
+      <w:pPr>
+        <w:rPr>
+          <w:b/>
+          <w:bCs/>
+          <w:sz w:val="30"/>
+          <w:szCs w:val="30"/>
+        </w:rPr>
+      </w:pPr>
+    </w:p>
+    <w:p>
+      <w:pPr>
+        <w:rPr>
+          <w:b/>
+          <w:bCs/>
+          <w:sz w:val="30"/>
+          <w:szCs w:val="30"/>
+        </w:rPr>
+      </w:pPr>
+    </w:p>
+    <w:p>
+      <w:pPr>
+        <w:rPr>
+          <w:b/>
+          <w:bCs/>
+          <w:sz w:val="30"/>
+          <w:szCs w:val="30"/>
+        </w:rPr>
+      </w:pPr>
+    </w:p>
+    <w:p>
+      <w:pPr>
+        <w:rPr>
+          <w:b/>
+          <w:bCs/>
+          <w:sz w:val="30"/>
+          <w:szCs w:val="30"/>
+        </w:rPr>
+      </w:pPr>
+    </w:p>
+    <w:p>
+      <w:pPr>
+        <w:rPr>
+          <w:b/>
+          <w:bCs/>
+          <w:sz w:val="30"/>
+          <w:szCs w:val="30"/>
+        </w:rPr>
+      </w:pPr>
+      <w:bookmarkStart w:id="0" w:name="_GoBack"/>
+      <w:bookmarkEnd w:id="0"/>
       <w:r>
         <w:rPr>
           <w:b/>
@@ -1850,7 +2015,7 @@
                     </pic:cNvPicPr>
                   </pic:nvPicPr>
                   <pic:blipFill>
-                    <a:blip r:embed="rId8" cstate="print">
+                    <a:blip r:embed="rId9" cstate="print">
                       <a:extLst>
                         <a:ext uri="{28A0092B-C50C-407E-A947-70E740481C1C}">
                           <a14:useLocalDpi xmlns:a14="http://schemas.microsoft.com/office/drawing/2010/main" val="0"/>
@@ -2226,14 +2391,7 @@
           <w:sz w:val="30"/>
           <w:szCs w:val="30"/>
         </w:rPr>
-        <w:t>No</w:t>
-      </w:r>
-      <w:r>
-        <w:rPr>
-          <w:sz w:val="30"/>
-          <w:szCs w:val="30"/>
-        </w:rPr>
-        <w:t xml:space="preserve"> base building</w:t>
+        <w:t>No base building</w:t>
       </w:r>
     </w:p>
     <w:p>
@@ -2357,14 +2515,7 @@
           <w:sz w:val="30"/>
           <w:szCs w:val="30"/>
         </w:rPr>
-        <w:t>Maximum</w:t>
-      </w:r>
-      <w:r>
-        <w:rPr>
-          <w:sz w:val="30"/>
-          <w:szCs w:val="30"/>
-        </w:rPr>
-        <w:t xml:space="preserve"> base building</w:t>
+        <w:t>Maximum base building</w:t>
       </w:r>
     </w:p>
     <w:p>
@@ -2471,14 +2622,7 @@
           <w:sz w:val="30"/>
           <w:szCs w:val="30"/>
         </w:rPr>
-        <w:t>Medium</w:t>
-      </w:r>
-      <w:r>
-        <w:rPr>
-          <w:sz w:val="30"/>
-          <w:szCs w:val="30"/>
-        </w:rPr>
-        <w:t xml:space="preserve"> base building</w:t>
+        <w:t>Medium base building</w:t>
       </w:r>
     </w:p>
     <w:p>
@@ -2498,14 +2642,7 @@
           <w:sz w:val="30"/>
           <w:szCs w:val="30"/>
         </w:rPr>
-        <w:t xml:space="preserve">Require </w:t>
-      </w:r>
-      <w:r>
-        <w:rPr>
-          <w:sz w:val="30"/>
-          <w:szCs w:val="30"/>
-        </w:rPr>
-        <w:t>people as slaves</w:t>
+        <w:t>Require people as slaves</w:t>
       </w:r>
     </w:p>
     <w:p>
@@ -2796,8 +2933,6 @@
         </w:rPr>
         <w:t>Neutral factions and towns</w:t>
       </w:r>
-      <w:bookmarkStart w:id="0" w:name="_GoBack"/>
-      <w:bookmarkEnd w:id="0"/>
     </w:p>
     <w:p>
       <w:pPr>
@@ -3934,7 +4069,7 @@
       </w:pPr>
     </w:pPrDefault>
   </w:docDefaults>
-  <w:latentStyles w:defLockedState="0" w:defUIPriority="99" w:defSemiHidden="0" w:defUnhideWhenUsed="0" w:defQFormat="0" w:count="377">
+  <w:latentStyles w:defLockedState="0" w:defUIPriority="99" w:defSemiHidden="0" w:defUnhideWhenUsed="0" w:defQFormat="0" w:count="376">
     <w:lsdException w:name="Normal" w:uiPriority="0" w:qFormat="1"/>
     <w:lsdException w:name="heading 1" w:uiPriority="9" w:qFormat="1"/>
     <w:lsdException w:name="heading 2" w:semiHidden="1" w:uiPriority="9" w:unhideWhenUsed="1" w:qFormat="1"/>
@@ -4311,7 +4446,6 @@
     <w:lsdException w:name="Hashtag" w:semiHidden="1" w:unhideWhenUsed="1"/>
     <w:lsdException w:name="Unresolved Mention" w:semiHidden="1" w:unhideWhenUsed="1"/>
     <w:lsdException w:name="Smart Link" w:semiHidden="1" w:unhideWhenUsed="1"/>
-    <w:lsdException w:name="Smart Link Error" w:semiHidden="1" w:unhideWhenUsed="1"/>
   </w:latentStyles>
   <w:style w:type="paragraph" w:default="1" w:styleId="Normal">
     <w:name w:val="Normal"/>

</xml_diff>